<commit_message>
Final cleanup on my end
</commit_message>
<xml_diff>
--- a/Writeup.docx
+++ b/Writeup.docx
@@ -61,31 +61,7 @@
     </w:p>
     <w:p>
       <w:r>
-        <w:t xml:space="preserve">To determine the </w:t>
-      </w:r>
-      <w:proofErr w:type="spellStart"/>
-      <w:r>
-        <w:t>homographies</w:t>
-      </w:r>
-      <w:proofErr w:type="spellEnd"/>
-      <w:r>
-        <w:t xml:space="preserve"> for the images we used the RANSAC method. We started by using the VL_FEAT library to obtain SIFT </w:t>
-      </w:r>
-      <w:proofErr w:type="spellStart"/>
-      <w:r>
-        <w:t>keypoint</w:t>
-      </w:r>
-      <w:proofErr w:type="spellEnd"/>
-      <w:r>
-        <w:t xml:space="preserve"> descriptors for all of our images. For each pair of overlapping images we then ran the </w:t>
-      </w:r>
-      <w:proofErr w:type="spellStart"/>
-      <w:r>
-        <w:t>UBCMatch</w:t>
-      </w:r>
-      <w:proofErr w:type="spellEnd"/>
-      <w:r>
-        <w:t xml:space="preserve"> function provided by VL_FEAT which matches two sets of descriptors based on a threshold. If the distance between two features multiplied by the threshold (1.5 for our application) is greater than the distance of the first descriptor to all other descriptors then it is considered a match. </w:t>
+        <w:t xml:space="preserve">To determine the homographies for the images we used the RANSAC method. We started by using the VL_FEAT library to obtain SIFT keypoint descriptors for all of our images. For each pair of overlapping images we then ran the UBCMatch function provided by VL_FEAT which matches two sets of descriptors based on a threshold. If the distance between two features multiplied by the threshold (1.5 for our application) is greater than the distance of the first descriptor to all other descriptors then it is considered a match. </w:t>
       </w:r>
     </w:p>
     <w:p>
@@ -115,15 +91,7 @@
     </w:p>
     <w:p>
       <w:r>
-        <w:t xml:space="preserve">To stitch all the images together into the final panorama we first select an image to be our fixed image that everything is tied to. We then compute a new homography for every other image to the left and the right of the fixed image by compositing the </w:t>
-      </w:r>
-      <w:proofErr w:type="spellStart"/>
-      <w:r>
-        <w:t>homographies</w:t>
-      </w:r>
-      <w:proofErr w:type="spellEnd"/>
-      <w:r>
-        <w:t xml:space="preserve"> that we calculated in the previous RANSAC step. This gives us a homography for each image that lets us transform the image into the coordinate system for the final panorama. </w:t>
+        <w:t xml:space="preserve">To stitch all the images together into the final panorama we first select an image to be our fixed image that everything is tied to. We then compute a new homography for every other image to the left and the right of the fixed image by compositing the homographies that we calculated in the previous RANSAC step. This gives us a homography for each image that lets us transform the image into the coordinate system for the final panorama. </w:t>
       </w:r>
     </w:p>
     <w:p>
@@ -438,15 +406,7 @@
     </w:p>
     <w:p>
       <w:r>
-        <w:t>5 levels yields much better blending than 1 level (the split between apple and orange is more pronounced)</w:t>
-      </w:r>
-      <w:proofErr w:type="gramStart"/>
-      <w:r>
-        <w:t>,</w:t>
-      </w:r>
-      <w:proofErr w:type="gramEnd"/>
-      <w:r>
-        <w:t xml:space="preserve"> however, the loss of dimensions is noticeable.  7 levels, again, yields better blending than 5 levels but at the cost of more apple/orange missing.</w:t>
+        <w:t>5 levels yields much better blending than 1 level (the split between apple and orange is more pronounced), however, the loss of dimensions is noticeable.  7 levels, again, yields better blending than 5 levels but at the cost of more apple/orange missing.</w:t>
       </w:r>
     </w:p>
     <w:p>
@@ -561,18 +521,10 @@
     </w:p>
     <w:p>
       <w:r>
-        <w:t xml:space="preserve">In the last step we expand and collapse tiers of the pyramid, which allows for multiple frequencies of blending </w:t>
-      </w:r>
-      <w:proofErr w:type="gramStart"/>
-      <w:r>
-        <w:t xml:space="preserve">to </w:t>
-      </w:r>
-      <w:r>
-        <w:t>appear</w:t>
-      </w:r>
-      <w:proofErr w:type="gramEnd"/>
-      <w:r>
-        <w:t xml:space="preserve"> in the final resulting image.</w:t>
+        <w:t xml:space="preserve">In the last step we expand and collapse tiers of the pyramid, which allows for multiple frequencies of blending to </w:t>
+      </w:r>
+      <w:r>
+        <w:t>appear in the final resulting image.</w:t>
       </w:r>
       <w:r>
         <w:t xml:space="preserve"> </w:t>
@@ -648,15 +600,7 @@
         <w:t>MATLAB</w:t>
       </w:r>
       <w:r>
-        <w:t xml:space="preserve"> by first loading in our source code and then executing the “</w:t>
-      </w:r>
-      <w:proofErr w:type="spellStart"/>
-      <w:r>
-        <w:t>main.m</w:t>
-      </w:r>
-      <w:proofErr w:type="spellEnd"/>
-      <w:r>
-        <w:t xml:space="preserve">” file. There are several key parameters that need to be set to create a panorama with our program. </w:t>
+        <w:t xml:space="preserve"> by first loading in our source code and then executing the “main.m” file. There are several key parameters that need to be set to create a panorama with our program. </w:t>
       </w:r>
     </w:p>
     <w:p>
@@ -668,15 +612,7 @@
         </w:numPr>
       </w:pPr>
       <w:r>
-        <w:t>The location of the VL_Feat library. Line 5 of “</w:t>
-      </w:r>
-      <w:proofErr w:type="spellStart"/>
-      <w:r>
-        <w:t>main.m</w:t>
-      </w:r>
-      <w:proofErr w:type="spellEnd"/>
-      <w:r>
-        <w:t xml:space="preserve">” requires the path to the folder containing the VL_Feat library so that it can run the setup when the program starts. </w:t>
+        <w:t xml:space="preserve">The location of the VL_Feat library. Line 5 of “main.m” requires the path to the folder containing the VL_Feat library so that it can run the setup when the program starts. </w:t>
       </w:r>
     </w:p>
     <w:p>
@@ -688,23 +624,7 @@
         </w:numPr>
       </w:pPr>
       <w:r>
-        <w:t xml:space="preserve">The camera parameters (f, k1, </w:t>
-      </w:r>
-      <w:proofErr w:type="gramStart"/>
-      <w:r>
-        <w:t>k2</w:t>
-      </w:r>
-      <w:proofErr w:type="gramEnd"/>
-      <w:r>
-        <w:t>) are set on line 10-12 of “</w:t>
-      </w:r>
-      <w:proofErr w:type="spellStart"/>
-      <w:r>
-        <w:t>main.m</w:t>
-      </w:r>
-      <w:proofErr w:type="spellEnd"/>
-      <w:r>
-        <w:t xml:space="preserve">”. </w:t>
+        <w:t xml:space="preserve">The camera parameters (f, k1, k2) are set on line 10-12 of “main.m”. </w:t>
       </w:r>
     </w:p>
     <w:p>
@@ -716,15 +636,7 @@
         </w:numPr>
       </w:pPr>
       <w:r>
-        <w:t>The path to the folder containing the images that you want to stitch together must be provided on line 13 of “</w:t>
-      </w:r>
-      <w:proofErr w:type="spellStart"/>
-      <w:r>
-        <w:t>main.m</w:t>
-      </w:r>
-      <w:proofErr w:type="spellEnd"/>
-      <w:r>
-        <w:t>”.</w:t>
+        <w:t>The path to the folder containing the images that you want to stitch together must be provided on line 13 of “main.m”.</w:t>
       </w:r>
     </w:p>
     <w:p>
@@ -759,15 +671,7 @@
         </w:numPr>
       </w:pPr>
       <w:r>
-        <w:t>The number of iterations that RANSAC is run for as well as how many random pairs are used to compute each hypothesis homography can be adjusted by changing the parameters on lines 4 and 5 of “</w:t>
-      </w:r>
-      <w:proofErr w:type="spellStart"/>
-      <w:r>
-        <w:t>ransac.m</w:t>
-      </w:r>
-      <w:proofErr w:type="spellEnd"/>
-      <w:r>
-        <w:t>”.</w:t>
+        <w:t>The number of iterations that RANSAC is run for as well as how many random pairs are used to compute each hypothesis homography can be adjusted by changing the parameters on lines 4 and 5 of “ransac.m”.</w:t>
       </w:r>
     </w:p>
     <w:p>
@@ -785,18 +689,19 @@
       <w:r>
         <w:t>“</w:t>
       </w:r>
+      <w:r>
+        <w:t>stitchImages.m</w:t>
+      </w:r>
+      <w:r>
+        <w:t>”</w:t>
+      </w:r>
+      <w:r>
+        <w:t xml:space="preserve"> on line 97</w:t>
+      </w:r>
       <w:bookmarkStart w:id="0" w:name="_GoBack"/>
       <w:bookmarkEnd w:id="0"/>
-      <w:proofErr w:type="spellStart"/>
-      <w:r>
-        <w:t>stitchImages.m</w:t>
-      </w:r>
-      <w:proofErr w:type="spellEnd"/>
-      <w:r>
-        <w:t>”</w:t>
-      </w:r>
-      <w:r>
-        <w:t xml:space="preserve"> on line X you can modify the number of tiers the Laplacian pyramid uses for blending.  The default is set to 5.</w:t>
+      <w:r>
+        <w:t xml:space="preserve"> you can modify the number of tiers the Laplacian pyramid uses for blending.  The default is set to 5.</w:t>
       </w:r>
     </w:p>
     <w:p>
@@ -820,15 +725,7 @@
     </w:p>
     <w:p>
       <w:r>
-        <w:t xml:space="preserve">Burt and </w:t>
-      </w:r>
-      <w:proofErr w:type="spellStart"/>
-      <w:r>
-        <w:t>Adelson</w:t>
-      </w:r>
-      <w:proofErr w:type="spellEnd"/>
-      <w:r>
-        <w:t>, "The Laplacian Pyramid as a Compact Image Code," IEEE Transactions on Communications, vol. COM-31, no. 4, April 1983, pp. 532-540.</w:t>
+        <w:t>Burt and Adelson, "The Laplacian Pyramid as a Compact Image Code," IEEE Transactions on Communications, vol. COM-31, no. 4, April 1983, pp. 532-540.</w:t>
       </w:r>
     </w:p>
     <w:sectPr>

</xml_diff>